<commit_message>
blog microservice database table updated and rabitMQ exchange setuped for normal user login to deliver to multiple services
</commit_message>
<xml_diff>
--- a/api_doc/API Specification Doc - user.docx
+++ b/api_doc/API Specification Doc - user.docx
@@ -1519,7 +1519,13 @@
               <w:rPr>
                 <w:rFonts w:eastAsia="Consolas" w:cs="Consolas" w:ascii="Consolas" w:hAnsi="Consolas"/>
               </w:rPr>
-              <w:t>First_name</w:t>
+              <w:t>f</w:t>
+            </w:r>
+            <w:r>
+              <w:rPr>
+                <w:rFonts w:eastAsia="Consolas" w:cs="Consolas" w:ascii="Consolas" w:hAnsi="Consolas"/>
+              </w:rPr>
+              <w:t>irst_name</w:t>
             </w:r>
           </w:p>
         </w:tc>
@@ -1607,7 +1613,13 @@
               <w:rPr>
                 <w:rFonts w:eastAsia="Consolas" w:cs="Consolas" w:ascii="Consolas" w:hAnsi="Consolas"/>
               </w:rPr>
-              <w:t>Last_name</w:t>
+              <w:t>l</w:t>
+            </w:r>
+            <w:r>
+              <w:rPr>
+                <w:rFonts w:eastAsia="Consolas" w:cs="Consolas" w:ascii="Consolas" w:hAnsi="Consolas"/>
+              </w:rPr>
+              <w:t>ast_name</w:t>
             </w:r>
           </w:p>
         </w:tc>
@@ -12421,7 +12433,12 @@
         </w:rPr>
       </w:pPr>
       <w:r>
-        <w:rPr/>
+        <w:rPr>
+          <w:b/>
+          <w:color w:val="741B47"/>
+          <w:sz w:val="32"/>
+          <w:szCs w:val="32"/>
+        </w:rPr>
       </w:r>
     </w:p>
     <w:p>
@@ -12439,7 +12456,12 @@
         </w:rPr>
       </w:pPr>
       <w:r>
-        <w:rPr/>
+        <w:rPr>
+          <w:b/>
+          <w:color w:val="741B47"/>
+          <w:sz w:val="32"/>
+          <w:szCs w:val="32"/>
+        </w:rPr>
       </w:r>
     </w:p>
     <w:p>
@@ -12457,7 +12479,12 @@
         </w:rPr>
       </w:pPr>
       <w:r>
-        <w:rPr/>
+        <w:rPr>
+          <w:b/>
+          <w:color w:val="741B47"/>
+          <w:sz w:val="32"/>
+          <w:szCs w:val="32"/>
+        </w:rPr>
       </w:r>
     </w:p>
     <w:p>
@@ -12475,7 +12502,12 @@
         </w:rPr>
       </w:pPr>
       <w:r>
-        <w:rPr/>
+        <w:rPr>
+          <w:b/>
+          <w:color w:val="741B47"/>
+          <w:sz w:val="32"/>
+          <w:szCs w:val="32"/>
+        </w:rPr>
       </w:r>
     </w:p>
     <w:p>
@@ -12499,16 +12531,7 @@
           <w:sz w:val="36"/>
           <w:szCs w:val="36"/>
         </w:rPr>
-        <w:t xml:space="preserve">Government body </w:t>
-      </w:r>
-      <w:r>
-        <w:rPr>
-          <w:b/>
-          <w:color w:val="741B47"/>
-          <w:sz w:val="36"/>
-          <w:szCs w:val="36"/>
-        </w:rPr>
-        <w:t>User creation:</w:t>
+        <w:t>Government body User creation:</w:t>
       </w:r>
     </w:p>
     <w:p>
@@ -14916,16 +14939,7 @@
           <w:sz w:val="36"/>
           <w:szCs w:val="36"/>
         </w:rPr>
-        <w:t>Get gov user wallet balance</w:t>
-      </w:r>
-      <w:r>
-        <w:rPr>
-          <w:b/>
-          <w:color w:val="741B47"/>
-          <w:sz w:val="36"/>
-          <w:szCs w:val="36"/>
-        </w:rPr>
-        <w:t>:</w:t>
+        <w:t>Get gov user wallet balance:</w:t>
       </w:r>
     </w:p>
     <w:tbl>
@@ -15512,13 +15526,7 @@
               <w:rPr>
                 <w:rFonts w:eastAsia="Consolas" w:cs="Consolas" w:ascii="Consolas" w:hAnsi="Consolas"/>
               </w:rPr>
-              <w:t xml:space="preserve">Return </w:t>
-            </w:r>
-            <w:r>
-              <w:rPr>
-                <w:rFonts w:eastAsia="Consolas" w:cs="Consolas" w:ascii="Consolas" w:hAnsi="Consolas"/>
-              </w:rPr>
-              <w:t>wallet balance</w:t>
+              <w:t>Return wallet balance</w:t>
             </w:r>
           </w:p>
         </w:tc>
@@ -15605,13 +15613,7 @@
               <w:rPr>
                 <w:rFonts w:eastAsia="Consolas" w:cs="Consolas" w:ascii="Consolas" w:hAnsi="Consolas"/>
               </w:rPr>
-              <w:t xml:space="preserve">Unautherized, </w:t>
-            </w:r>
-            <w:r>
-              <w:rPr>
-                <w:rFonts w:eastAsia="Consolas" w:cs="Consolas" w:ascii="Consolas" w:hAnsi="Consolas"/>
-              </w:rPr>
-              <w:t>invalied jwt</w:t>
+              <w:t>Unautherized, invalied jwt</w:t>
             </w:r>
           </w:p>
         </w:tc>
@@ -15706,16 +15708,7 @@
           <w:sz w:val="36"/>
           <w:szCs w:val="36"/>
         </w:rPr>
-        <w:t>Gov user new transaction</w:t>
-      </w:r>
-      <w:r>
-        <w:rPr>
-          <w:b/>
-          <w:color w:val="741B47"/>
-          <w:sz w:val="36"/>
-          <w:szCs w:val="36"/>
-        </w:rPr>
-        <w:t>:</w:t>
+        <w:t>Gov user new transaction:</w:t>
       </w:r>
     </w:p>
     <w:tbl>
@@ -16329,7 +16322,12 @@
         </w:rPr>
       </w:pPr>
       <w:r>
-        <w:rPr/>
+        <w:rPr>
+          <w:b/>
+          <w:color w:val="666666"/>
+          <w:sz w:val="28"/>
+          <w:szCs w:val="28"/>
+        </w:rPr>
       </w:r>
     </w:p>
     <w:p>
@@ -16528,13 +16526,7 @@
               <w:rPr>
                 <w:rFonts w:eastAsia="Consolas" w:cs="Consolas" w:ascii="Consolas" w:hAnsi="Consolas"/>
               </w:rPr>
-              <w:t>R</w:t>
-            </w:r>
-            <w:r>
-              <w:rPr>
-                <w:rFonts w:eastAsia="Consolas" w:cs="Consolas" w:ascii="Consolas" w:hAnsi="Consolas"/>
-              </w:rPr>
-              <w:t>eturn transaction details</w:t>
+              <w:t>Return transaction details</w:t>
             </w:r>
           </w:p>
         </w:tc>
@@ -16621,13 +16613,7 @@
               <w:rPr>
                 <w:rFonts w:eastAsia="Consolas" w:cs="Consolas" w:ascii="Consolas" w:hAnsi="Consolas"/>
               </w:rPr>
-              <w:t xml:space="preserve">Unauthorized, </w:t>
-            </w:r>
-            <w:r>
-              <w:rPr>
-                <w:rFonts w:eastAsia="Consolas" w:cs="Consolas" w:ascii="Consolas" w:hAnsi="Consolas"/>
-              </w:rPr>
-              <w:t>invalid jwt</w:t>
+              <w:t>Unauthorized, invalid jwt</w:t>
             </w:r>
           </w:p>
         </w:tc>
@@ -16788,25 +16774,7 @@
           <w:sz w:val="36"/>
           <w:szCs w:val="36"/>
         </w:rPr>
-        <w:t xml:space="preserve">Gov user transaction </w:t>
-      </w:r>
-      <w:r>
-        <w:rPr>
-          <w:b/>
-          <w:color w:val="741B47"/>
-          <w:sz w:val="36"/>
-          <w:szCs w:val="36"/>
-        </w:rPr>
-        <w:t>history</w:t>
-      </w:r>
-      <w:r>
-        <w:rPr>
-          <w:b/>
-          <w:color w:val="741B47"/>
-          <w:sz w:val="36"/>
-          <w:szCs w:val="36"/>
-        </w:rPr>
-        <w:t>:</w:t>
+        <w:t>Gov user transaction history:</w:t>
       </w:r>
     </w:p>
     <w:tbl>
@@ -16999,8 +16967,8 @@
         </w:tblCellMar>
       </w:tblPr>
       <w:tblGrid>
-        <w:gridCol w:w="2880"/>
-        <w:gridCol w:w="3013"/>
+        <w:gridCol w:w="2879"/>
+        <w:gridCol w:w="3014"/>
         <w:gridCol w:w="2612"/>
       </w:tblGrid>
       <w:tr>
@@ -17009,7 +16977,7 @@
         </w:trPr>
         <w:tc>
           <w:tcPr>
-            <w:tcW w:w="2880" w:type="dxa"/>
+            <w:tcW w:w="2879" w:type="dxa"/>
             <w:tcBorders>
               <w:top w:val="single" w:sz="8" w:space="0" w:color="000000"/>
               <w:left w:val="single" w:sz="8" w:space="0" w:color="000000"/>
@@ -17041,7 +17009,7 @@
         </w:tc>
         <w:tc>
           <w:tcPr>
-            <w:tcW w:w="3013" w:type="dxa"/>
+            <w:tcW w:w="3014" w:type="dxa"/>
             <w:tcBorders>
               <w:top w:val="single" w:sz="8" w:space="0" w:color="000000"/>
               <w:left w:val="single" w:sz="8" w:space="0" w:color="000000"/>
@@ -17110,7 +17078,7 @@
         </w:trPr>
         <w:tc>
           <w:tcPr>
-            <w:tcW w:w="2880" w:type="dxa"/>
+            <w:tcW w:w="2879" w:type="dxa"/>
             <w:tcBorders>
               <w:top w:val="single" w:sz="8" w:space="0" w:color="000000"/>
               <w:left w:val="single" w:sz="8" w:space="0" w:color="000000"/>
@@ -17138,7 +17106,7 @@
         </w:tc>
         <w:tc>
           <w:tcPr>
-            <w:tcW w:w="3013" w:type="dxa"/>
+            <w:tcW w:w="3014" w:type="dxa"/>
             <w:tcBorders>
               <w:top w:val="single" w:sz="8" w:space="0" w:color="000000"/>
               <w:left w:val="single" w:sz="8" w:space="0" w:color="000000"/>
@@ -17200,7 +17168,7 @@
         </w:trPr>
         <w:tc>
           <w:tcPr>
-            <w:tcW w:w="2880" w:type="dxa"/>
+            <w:tcW w:w="2879" w:type="dxa"/>
             <w:tcBorders>
               <w:left w:val="single" w:sz="8" w:space="0" w:color="000000"/>
               <w:bottom w:val="single" w:sz="8" w:space="0" w:color="000000"/>
@@ -17227,7 +17195,7 @@
         </w:tc>
         <w:tc>
           <w:tcPr>
-            <w:tcW w:w="3013" w:type="dxa"/>
+            <w:tcW w:w="3014" w:type="dxa"/>
             <w:tcBorders>
               <w:left w:val="single" w:sz="8" w:space="0" w:color="000000"/>
               <w:bottom w:val="single" w:sz="8" w:space="0" w:color="000000"/>
@@ -17287,7 +17255,7 @@
         </w:trPr>
         <w:tc>
           <w:tcPr>
-            <w:tcW w:w="2880" w:type="dxa"/>
+            <w:tcW w:w="2879" w:type="dxa"/>
             <w:tcBorders>
               <w:left w:val="single" w:sz="8" w:space="0" w:color="000000"/>
               <w:bottom w:val="single" w:sz="8" w:space="0" w:color="000000"/>
@@ -17314,7 +17282,7 @@
         </w:tc>
         <w:tc>
           <w:tcPr>
-            <w:tcW w:w="3013" w:type="dxa"/>
+            <w:tcW w:w="3014" w:type="dxa"/>
             <w:tcBorders>
               <w:left w:val="single" w:sz="8" w:space="0" w:color="000000"/>
               <w:bottom w:val="single" w:sz="8" w:space="0" w:color="000000"/>
@@ -17386,7 +17354,12 @@
         </w:rPr>
       </w:pPr>
       <w:r>
-        <w:rPr/>
+        <w:rPr>
+          <w:b/>
+          <w:color w:val="666666"/>
+          <w:sz w:val="28"/>
+          <w:szCs w:val="28"/>
+        </w:rPr>
       </w:r>
     </w:p>
     <w:p>
@@ -17585,13 +17558,7 @@
               <w:rPr>
                 <w:rFonts w:eastAsia="Consolas" w:cs="Consolas" w:ascii="Consolas" w:hAnsi="Consolas"/>
               </w:rPr>
-              <w:t>R</w:t>
-            </w:r>
-            <w:r>
-              <w:rPr>
-                <w:rFonts w:eastAsia="Consolas" w:cs="Consolas" w:ascii="Consolas" w:hAnsi="Consolas"/>
-              </w:rPr>
-              <w:t>eturn transaction history</w:t>
+              <w:t>Return transaction history</w:t>
             </w:r>
           </w:p>
         </w:tc>
@@ -17678,13 +17645,7 @@
               <w:rPr>
                 <w:rFonts w:eastAsia="Consolas" w:cs="Consolas" w:ascii="Consolas" w:hAnsi="Consolas"/>
               </w:rPr>
-              <w:t xml:space="preserve">Unauthorized, </w:t>
-            </w:r>
-            <w:r>
-              <w:rPr>
-                <w:rFonts w:eastAsia="Consolas" w:cs="Consolas" w:ascii="Consolas" w:hAnsi="Consolas"/>
-              </w:rPr>
-              <w:t>invalid jwt</w:t>
+              <w:t>Unauthorized, invalid jwt</w:t>
             </w:r>
           </w:p>
         </w:tc>
@@ -17732,19 +17693,11 @@
         </w:rPr>
       </w:pPr>
       <w:r>
-        <w:rPr>
-          <w:b/>
-          <w:color w:val="741B47"/>
-          <w:sz w:val="32"/>
-          <w:szCs w:val="32"/>
-        </w:rPr>
+        <w:rPr/>
       </w:r>
-      <w:bookmarkStart w:id="34" w:name="_heading=h.yqcj3j73tw6831"/>
+      <w:bookmarkStart w:id="34" w:name="_heading=h.yqcj3j73tw683"/>
       <w:bookmarkStart w:id="35" w:name="_heading=h.yqcj3j73tw683"/>
-      <w:bookmarkStart w:id="36" w:name="_heading=h.yqcj3j73tw6831"/>
-      <w:bookmarkStart w:id="37" w:name="_heading=h.yqcj3j73tw683"/>
-      <w:bookmarkEnd w:id="36"/>
-      <w:bookmarkEnd w:id="37"/>
+      <w:bookmarkEnd w:id="35"/>
     </w:p>
     <w:sectPr>
       <w:type w:val="nextPage"/>
@@ -17782,7 +17735,7 @@
     <w:pPr>
       <w:widowControl/>
       <w:suppressAutoHyphens w:val="true"/>
-      <w:overflowPunct w:val="false"/>
+      <w:overflowPunct w:val="true"/>
       <w:bidi w:val="0"/>
       <w:spacing w:lineRule="auto" w:line="276" w:before="0" w:after="0"/>
       <w:jc w:val="left"/>
@@ -17963,7 +17916,7 @@
     <w:pPr>
       <w:widowControl/>
       <w:suppressAutoHyphens w:val="true"/>
-      <w:overflowPunct w:val="false"/>
+      <w:overflowPunct w:val="true"/>
       <w:bidi w:val="0"/>
       <w:spacing w:lineRule="auto" w:line="276" w:before="0" w:after="0"/>
       <w:jc w:val="left"/>

</xml_diff>

<commit_message>
normal user and admin user rabbitmq brocking completed and tested
</commit_message>
<xml_diff>
--- a/api_doc/API Specification Doc - user.docx
+++ b/api_doc/API Specification Doc - user.docx
@@ -13153,7 +13153,7 @@
       </w:tr>
       <w:tr>
         <w:trPr>
-          <w:trHeight w:val="560" w:hRule="atLeast"/>
+          <w:trHeight w:val="780" w:hRule="atLeast"/>
         </w:trPr>
         <w:tc>
           <w:tcPr>
@@ -13265,7 +13265,7 @@
               <w:rPr>
                 <w:rFonts w:eastAsia="Consolas" w:cs="Consolas" w:ascii="Consolas" w:hAnsi="Consolas"/>
               </w:rPr>
-              <w:t>contact_number</w:t>
+              <w:t>role</w:t>
             </w:r>
           </w:p>
         </w:tc>
@@ -13292,7 +13292,24 @@
               <w:rPr>
                 <w:rFonts w:eastAsia="Consolas" w:cs="Consolas" w:ascii="Consolas" w:hAnsi="Consolas"/>
               </w:rPr>
-              <w:t>10digit</w:t>
+              <w:t>Choices: LOCAL | DISTRICT | STATE</w:t>
+            </w:r>
+          </w:p>
+          <w:p>
+            <w:pPr>
+              <w:pStyle w:val="LOnormal"/>
+              <w:widowControl w:val="false"/>
+              <w:spacing w:lineRule="auto" w:line="276"/>
+              <w:jc w:val="both"/>
+              <w:rPr>
+                <w:rFonts w:ascii="Consolas" w:hAnsi="Consolas" w:eastAsia="Consolas" w:cs="Consolas"/>
+              </w:rPr>
+            </w:pPr>
+            <w:r>
+              <w:rPr>
+                <w:rFonts w:eastAsia="Consolas" w:cs="Consolas" w:ascii="Consolas" w:hAnsi="Consolas"/>
+              </w:rPr>
+              <w:t>role should be one of the choices, one place can have only one gov user with a role.</w:t>
             </w:r>
           </w:p>
         </w:tc>
@@ -13316,11 +13333,7 @@
               </w:rPr>
             </w:pPr>
             <w:r>
-              <w:rPr>
-                <w:rFonts w:eastAsia="Consolas" w:cs="Consolas" w:ascii="Consolas" w:hAnsi="Consolas"/>
-                <w:color w:val="7F6000"/>
-              </w:rPr>
-              <w:t>string</w:t>
+              <w:rPr/>
             </w:r>
           </w:p>
         </w:tc>
@@ -13379,6 +13392,351 @@
               <w:rPr>
                 <w:rFonts w:eastAsia="Consolas" w:cs="Consolas" w:ascii="Consolas" w:hAnsi="Consolas"/>
               </w:rPr>
+            </w:r>
+          </w:p>
+        </w:tc>
+        <w:tc>
+          <w:tcPr>
+            <w:tcW w:w="2612" w:type="dxa"/>
+            <w:tcBorders>
+              <w:left w:val="single" w:sz="8" w:space="0" w:color="000000"/>
+              <w:bottom w:val="single" w:sz="8" w:space="0" w:color="000000"/>
+              <w:right w:val="single" w:sz="8" w:space="0" w:color="000000"/>
+            </w:tcBorders>
+          </w:tcPr>
+          <w:p>
+            <w:pPr>
+              <w:pStyle w:val="LOnormal"/>
+              <w:widowControl w:val="false"/>
+              <w:spacing w:lineRule="auto" w:line="276"/>
+              <w:rPr>
+                <w:rFonts w:ascii="Consolas" w:hAnsi="Consolas" w:eastAsia="Consolas" w:cs="Consolas"/>
+                <w:color w:val="7F6000"/>
+              </w:rPr>
+            </w:pPr>
+            <w:r>
+              <w:rPr>
+                <w:rFonts w:eastAsia="Consolas" w:cs="Consolas" w:ascii="Consolas" w:hAnsi="Consolas"/>
+                <w:color w:val="7F6000"/>
+              </w:rPr>
+              <w:t>string</w:t>
+            </w:r>
+          </w:p>
+        </w:tc>
+      </w:tr>
+      <w:tr>
+        <w:trPr>
+          <w:trHeight w:val="560" w:hRule="atLeast"/>
+        </w:trPr>
+        <w:tc>
+          <w:tcPr>
+            <w:tcW w:w="2053" w:type="dxa"/>
+            <w:tcBorders>
+              <w:left w:val="single" w:sz="8" w:space="0" w:color="000000"/>
+              <w:bottom w:val="single" w:sz="8" w:space="0" w:color="000000"/>
+              <w:right w:val="single" w:sz="8" w:space="0" w:color="000000"/>
+            </w:tcBorders>
+          </w:tcPr>
+          <w:p>
+            <w:pPr>
+              <w:pStyle w:val="LOnormal"/>
+              <w:widowControl w:val="false"/>
+              <w:spacing w:lineRule="auto" w:line="276"/>
+              <w:ind w:left="0" w:right="-260" w:hanging="0"/>
+              <w:rPr>
+                <w:rFonts w:ascii="Consolas" w:hAnsi="Consolas" w:eastAsia="Consolas" w:cs="Consolas"/>
+              </w:rPr>
+            </w:pPr>
+            <w:r>
+              <w:rPr>
+                <w:rFonts w:eastAsia="Consolas" w:cs="Consolas" w:ascii="Consolas" w:hAnsi="Consolas"/>
+              </w:rPr>
+              <w:t>locality</w:t>
+            </w:r>
+          </w:p>
+        </w:tc>
+        <w:tc>
+          <w:tcPr>
+            <w:tcW w:w="3840" w:type="dxa"/>
+            <w:tcBorders>
+              <w:left w:val="single" w:sz="8" w:space="0" w:color="000000"/>
+              <w:bottom w:val="single" w:sz="8" w:space="0" w:color="000000"/>
+              <w:right w:val="single" w:sz="8" w:space="0" w:color="000000"/>
+            </w:tcBorders>
+          </w:tcPr>
+          <w:p>
+            <w:pPr>
+              <w:pStyle w:val="LOnormal"/>
+              <w:widowControl w:val="false"/>
+              <w:spacing w:lineRule="auto" w:line="276"/>
+              <w:jc w:val="both"/>
+              <w:rPr>
+                <w:rFonts w:ascii="Consolas" w:hAnsi="Consolas" w:eastAsia="Consolas" w:cs="Consolas"/>
+              </w:rPr>
+            </w:pPr>
+            <w:r>
+              <w:rPr>
+                <w:rFonts w:eastAsia="Consolas" w:cs="Consolas" w:ascii="Consolas" w:hAnsi="Consolas"/>
+              </w:rPr>
+            </w:r>
+          </w:p>
+        </w:tc>
+        <w:tc>
+          <w:tcPr>
+            <w:tcW w:w="2612" w:type="dxa"/>
+            <w:tcBorders>
+              <w:left w:val="single" w:sz="8" w:space="0" w:color="000000"/>
+              <w:bottom w:val="single" w:sz="8" w:space="0" w:color="000000"/>
+              <w:right w:val="single" w:sz="8" w:space="0" w:color="000000"/>
+            </w:tcBorders>
+          </w:tcPr>
+          <w:p>
+            <w:pPr>
+              <w:pStyle w:val="LOnormal"/>
+              <w:widowControl w:val="false"/>
+              <w:spacing w:lineRule="auto" w:line="276"/>
+              <w:rPr>
+                <w:rFonts w:ascii="Consolas" w:hAnsi="Consolas" w:eastAsia="Consolas" w:cs="Consolas"/>
+                <w:color w:val="7F6000"/>
+              </w:rPr>
+            </w:pPr>
+            <w:r>
+              <w:rPr>
+                <w:rFonts w:eastAsia="Consolas" w:cs="Consolas" w:ascii="Consolas" w:hAnsi="Consolas"/>
+                <w:color w:val="7F6000"/>
+              </w:rPr>
+              <w:t>string</w:t>
+            </w:r>
+          </w:p>
+        </w:tc>
+      </w:tr>
+      <w:tr>
+        <w:trPr>
+          <w:trHeight w:val="560" w:hRule="atLeast"/>
+        </w:trPr>
+        <w:tc>
+          <w:tcPr>
+            <w:tcW w:w="2053" w:type="dxa"/>
+            <w:tcBorders>
+              <w:left w:val="single" w:sz="8" w:space="0" w:color="000000"/>
+              <w:bottom w:val="single" w:sz="8" w:space="0" w:color="000000"/>
+              <w:right w:val="single" w:sz="8" w:space="0" w:color="000000"/>
+            </w:tcBorders>
+          </w:tcPr>
+          <w:p>
+            <w:pPr>
+              <w:pStyle w:val="LOnormal"/>
+              <w:widowControl w:val="false"/>
+              <w:spacing w:lineRule="auto" w:line="276"/>
+              <w:ind w:left="0" w:right="-260" w:hanging="0"/>
+              <w:rPr>
+                <w:rFonts w:ascii="Consolas" w:hAnsi="Consolas" w:eastAsia="Consolas" w:cs="Consolas"/>
+              </w:rPr>
+            </w:pPr>
+            <w:r>
+              <w:rPr>
+                <w:rFonts w:eastAsia="Consolas" w:cs="Consolas" w:ascii="Consolas" w:hAnsi="Consolas"/>
+              </w:rPr>
+              <w:t>district</w:t>
+            </w:r>
+          </w:p>
+        </w:tc>
+        <w:tc>
+          <w:tcPr>
+            <w:tcW w:w="3840" w:type="dxa"/>
+            <w:tcBorders>
+              <w:left w:val="single" w:sz="8" w:space="0" w:color="000000"/>
+              <w:bottom w:val="single" w:sz="8" w:space="0" w:color="000000"/>
+              <w:right w:val="single" w:sz="8" w:space="0" w:color="000000"/>
+            </w:tcBorders>
+          </w:tcPr>
+          <w:p>
+            <w:pPr>
+              <w:pStyle w:val="LOnormal"/>
+              <w:widowControl w:val="false"/>
+              <w:spacing w:lineRule="auto" w:line="276"/>
+              <w:jc w:val="both"/>
+              <w:rPr>
+                <w:rFonts w:ascii="Consolas" w:hAnsi="Consolas" w:eastAsia="Consolas" w:cs="Consolas"/>
+              </w:rPr>
+            </w:pPr>
+            <w:r>
+              <w:rPr>
+                <w:rFonts w:eastAsia="Consolas" w:cs="Consolas" w:ascii="Consolas" w:hAnsi="Consolas"/>
+              </w:rPr>
+            </w:r>
+          </w:p>
+        </w:tc>
+        <w:tc>
+          <w:tcPr>
+            <w:tcW w:w="2612" w:type="dxa"/>
+            <w:tcBorders>
+              <w:left w:val="single" w:sz="8" w:space="0" w:color="000000"/>
+              <w:bottom w:val="single" w:sz="8" w:space="0" w:color="000000"/>
+              <w:right w:val="single" w:sz="8" w:space="0" w:color="000000"/>
+            </w:tcBorders>
+          </w:tcPr>
+          <w:p>
+            <w:pPr>
+              <w:pStyle w:val="LOnormal"/>
+              <w:widowControl w:val="false"/>
+              <w:spacing w:lineRule="auto" w:line="276"/>
+              <w:rPr>
+                <w:rFonts w:ascii="Consolas" w:hAnsi="Consolas" w:eastAsia="Consolas" w:cs="Consolas"/>
+                <w:color w:val="7F6000"/>
+              </w:rPr>
+            </w:pPr>
+            <w:r>
+              <w:rPr>
+                <w:rFonts w:eastAsia="Consolas" w:cs="Consolas" w:ascii="Consolas" w:hAnsi="Consolas"/>
+                <w:color w:val="7F6000"/>
+              </w:rPr>
+              <w:t>string</w:t>
+            </w:r>
+          </w:p>
+        </w:tc>
+      </w:tr>
+      <w:tr>
+        <w:trPr>
+          <w:trHeight w:val="560" w:hRule="atLeast"/>
+        </w:trPr>
+        <w:tc>
+          <w:tcPr>
+            <w:tcW w:w="2053" w:type="dxa"/>
+            <w:tcBorders>
+              <w:left w:val="single" w:sz="8" w:space="0" w:color="000000"/>
+              <w:bottom w:val="single" w:sz="8" w:space="0" w:color="000000"/>
+              <w:right w:val="single" w:sz="8" w:space="0" w:color="000000"/>
+            </w:tcBorders>
+          </w:tcPr>
+          <w:p>
+            <w:pPr>
+              <w:pStyle w:val="LOnormal"/>
+              <w:widowControl w:val="false"/>
+              <w:spacing w:lineRule="auto" w:line="276"/>
+              <w:ind w:left="0" w:right="-260" w:hanging="0"/>
+              <w:rPr>
+                <w:rFonts w:ascii="Consolas" w:hAnsi="Consolas" w:eastAsia="Consolas" w:cs="Consolas"/>
+              </w:rPr>
+            </w:pPr>
+            <w:r>
+              <w:rPr>
+                <w:rFonts w:eastAsia="Consolas" w:cs="Consolas" w:ascii="Consolas" w:hAnsi="Consolas"/>
+              </w:rPr>
+              <w:t>state</w:t>
+            </w:r>
+          </w:p>
+        </w:tc>
+        <w:tc>
+          <w:tcPr>
+            <w:tcW w:w="3840" w:type="dxa"/>
+            <w:tcBorders>
+              <w:left w:val="single" w:sz="8" w:space="0" w:color="000000"/>
+              <w:bottom w:val="single" w:sz="8" w:space="0" w:color="000000"/>
+              <w:right w:val="single" w:sz="8" w:space="0" w:color="000000"/>
+            </w:tcBorders>
+          </w:tcPr>
+          <w:p>
+            <w:pPr>
+              <w:pStyle w:val="LOnormal"/>
+              <w:widowControl w:val="false"/>
+              <w:spacing w:lineRule="auto" w:line="276"/>
+              <w:jc w:val="both"/>
+              <w:rPr>
+                <w:rFonts w:ascii="Consolas" w:hAnsi="Consolas" w:eastAsia="Consolas" w:cs="Consolas"/>
+              </w:rPr>
+            </w:pPr>
+            <w:r>
+              <w:rPr>
+                <w:rFonts w:eastAsia="Consolas" w:cs="Consolas" w:ascii="Consolas" w:hAnsi="Consolas"/>
+              </w:rPr>
+            </w:r>
+          </w:p>
+        </w:tc>
+        <w:tc>
+          <w:tcPr>
+            <w:tcW w:w="2612" w:type="dxa"/>
+            <w:tcBorders>
+              <w:left w:val="single" w:sz="8" w:space="0" w:color="000000"/>
+              <w:bottom w:val="single" w:sz="8" w:space="0" w:color="000000"/>
+              <w:right w:val="single" w:sz="8" w:space="0" w:color="000000"/>
+            </w:tcBorders>
+          </w:tcPr>
+          <w:p>
+            <w:pPr>
+              <w:pStyle w:val="LOnormal"/>
+              <w:widowControl w:val="false"/>
+              <w:spacing w:lineRule="auto" w:line="276"/>
+              <w:rPr>
+                <w:rFonts w:ascii="Consolas" w:hAnsi="Consolas" w:eastAsia="Consolas" w:cs="Consolas"/>
+                <w:color w:val="7F6000"/>
+              </w:rPr>
+            </w:pPr>
+            <w:r>
+              <w:rPr>
+                <w:rFonts w:eastAsia="Consolas" w:cs="Consolas" w:ascii="Consolas" w:hAnsi="Consolas"/>
+                <w:color w:val="7F6000"/>
+              </w:rPr>
+              <w:t>string</w:t>
+            </w:r>
+          </w:p>
+        </w:tc>
+      </w:tr>
+      <w:tr>
+        <w:trPr>
+          <w:trHeight w:val="560" w:hRule="atLeast"/>
+        </w:trPr>
+        <w:tc>
+          <w:tcPr>
+            <w:tcW w:w="2053" w:type="dxa"/>
+            <w:tcBorders>
+              <w:left w:val="single" w:sz="8" w:space="0" w:color="000000"/>
+              <w:bottom w:val="single" w:sz="8" w:space="0" w:color="000000"/>
+              <w:right w:val="single" w:sz="8" w:space="0" w:color="000000"/>
+            </w:tcBorders>
+          </w:tcPr>
+          <w:p>
+            <w:pPr>
+              <w:pStyle w:val="LOnormal"/>
+              <w:widowControl w:val="false"/>
+              <w:spacing w:lineRule="auto" w:line="276"/>
+              <w:ind w:left="0" w:right="-260" w:hanging="0"/>
+              <w:rPr>
+                <w:rFonts w:ascii="Consolas" w:hAnsi="Consolas" w:eastAsia="Consolas" w:cs="Consolas"/>
+              </w:rPr>
+            </w:pPr>
+            <w:r>
+              <w:rPr>
+                <w:rFonts w:eastAsia="Consolas" w:cs="Consolas" w:ascii="Consolas" w:hAnsi="Consolas"/>
+              </w:rPr>
+              <w:t>country</w:t>
+            </w:r>
+          </w:p>
+        </w:tc>
+        <w:tc>
+          <w:tcPr>
+            <w:tcW w:w="3840" w:type="dxa"/>
+            <w:tcBorders>
+              <w:left w:val="single" w:sz="8" w:space="0" w:color="000000"/>
+              <w:bottom w:val="single" w:sz="8" w:space="0" w:color="000000"/>
+              <w:right w:val="single" w:sz="8" w:space="0" w:color="000000"/>
+            </w:tcBorders>
+          </w:tcPr>
+          <w:p>
+            <w:pPr>
+              <w:pStyle w:val="LOnormal"/>
+              <w:widowControl w:val="false"/>
+              <w:spacing w:lineRule="auto" w:line="276"/>
+              <w:jc w:val="both"/>
+              <w:rPr>
+                <w:rFonts w:ascii="Consolas" w:hAnsi="Consolas" w:eastAsia="Consolas" w:cs="Consolas"/>
+              </w:rPr>
+            </w:pPr>
+            <w:r>
+              <w:rPr>
+                <w:rFonts w:eastAsia="Consolas" w:cs="Consolas" w:ascii="Consolas" w:hAnsi="Consolas"/>
+              </w:rPr>
+              <w:t>Default: india</w:t>
             </w:r>
           </w:p>
         </w:tc>
@@ -13846,123 +14204,12 @@
           </w:p>
         </w:tc>
       </w:tr>
-      <w:tr>
-        <w:trPr>
-          <w:trHeight w:val="560" w:hRule="atLeast"/>
-        </w:trPr>
-        <w:tc>
-          <w:tcPr>
-            <w:tcW w:w="2053" w:type="dxa"/>
-            <w:tcBorders>
-              <w:left w:val="single" w:sz="8" w:space="0" w:color="000000"/>
-              <w:bottom w:val="single" w:sz="8" w:space="0" w:color="000000"/>
-              <w:right w:val="single" w:sz="8" w:space="0" w:color="000000"/>
-            </w:tcBorders>
-          </w:tcPr>
-          <w:p>
-            <w:pPr>
-              <w:pStyle w:val="LOnormal"/>
-              <w:widowControl w:val="false"/>
-              <w:spacing w:lineRule="auto" w:line="276"/>
-              <w:ind w:left="0" w:right="-260" w:hanging="0"/>
-              <w:rPr>
-                <w:rFonts w:ascii="Consolas" w:hAnsi="Consolas" w:eastAsia="Consolas" w:cs="Consolas"/>
-              </w:rPr>
-            </w:pPr>
-            <w:r>
-              <w:rPr>
-                <w:rFonts w:eastAsia="Consolas" w:cs="Consolas" w:ascii="Consolas" w:hAnsi="Consolas"/>
-              </w:rPr>
-            </w:r>
-          </w:p>
-        </w:tc>
-        <w:tc>
-          <w:tcPr>
-            <w:tcW w:w="4112" w:type="dxa"/>
-            <w:tcBorders>
-              <w:left w:val="single" w:sz="8" w:space="0" w:color="000000"/>
-              <w:bottom w:val="single" w:sz="8" w:space="0" w:color="000000"/>
-              <w:right w:val="single" w:sz="8" w:space="0" w:color="000000"/>
-            </w:tcBorders>
-          </w:tcPr>
-          <w:p>
-            <w:pPr>
-              <w:pStyle w:val="LOnormal"/>
-              <w:widowControl w:val="false"/>
-              <w:spacing w:lineRule="auto" w:line="276"/>
-              <w:ind w:left="0" w:right="-260" w:hanging="0"/>
-              <w:rPr>
-                <w:color w:val="000000"/>
-                <w:sz w:val="22"/>
-                <w:szCs w:val="22"/>
-              </w:rPr>
-            </w:pPr>
-            <w:r>
-              <w:rPr>
-                <w:color w:val="000000"/>
-                <w:sz w:val="22"/>
-                <w:szCs w:val="22"/>
-              </w:rPr>
-              <w:t>A wallet also created for user with 0 balance</w:t>
-            </w:r>
-          </w:p>
-        </w:tc>
-        <w:tc>
-          <w:tcPr>
-            <w:tcW w:w="2340" w:type="dxa"/>
-            <w:tcBorders>
-              <w:left w:val="single" w:sz="8" w:space="0" w:color="000000"/>
-              <w:bottom w:val="single" w:sz="8" w:space="0" w:color="000000"/>
-              <w:right w:val="single" w:sz="8" w:space="0" w:color="000000"/>
-            </w:tcBorders>
-          </w:tcPr>
-          <w:p>
-            <w:pPr>
-              <w:pStyle w:val="LOnormal"/>
-              <w:widowControl w:val="false"/>
-              <w:spacing w:lineRule="auto" w:line="276"/>
-              <w:rPr>
-                <w:rFonts w:ascii="Consolas" w:hAnsi="Consolas" w:eastAsia="Consolas" w:cs="Consolas"/>
-                <w:color w:val="7F6000"/>
-              </w:rPr>
-            </w:pPr>
-            <w:r>
-              <w:rPr>
-                <w:rFonts w:eastAsia="Consolas" w:cs="Consolas" w:ascii="Consolas" w:hAnsi="Consolas"/>
-                <w:color w:val="7F6000"/>
-              </w:rPr>
-            </w:r>
-          </w:p>
-        </w:tc>
-      </w:tr>
     </w:tbl>
     <w:p>
       <w:pPr>
         <w:pStyle w:val="Heading2"/>
         <w:keepNext w:val="false"/>
         <w:keepLines w:val="false"/>
-        <w:widowControl w:val="false"/>
-        <w:spacing w:lineRule="auto" w:line="276" w:before="360" w:after="80"/>
-        <w:rPr>
-          <w:b/>
-          <w:b/>
-          <w:color w:val="741B47"/>
-          <w:sz w:val="36"/>
-          <w:szCs w:val="36"/>
-        </w:rPr>
-      </w:pPr>
-      <w:r>
-        <w:rPr>
-          <w:b/>
-          <w:color w:val="741B47"/>
-          <w:sz w:val="36"/>
-          <w:szCs w:val="36"/>
-        </w:rPr>
-      </w:r>
-    </w:p>
-    <w:p>
-      <w:pPr>
-        <w:pStyle w:val="Heading2"/>
         <w:widowControl w:val="false"/>
         <w:spacing w:lineRule="auto" w:line="276" w:before="360" w:after="80"/>
         <w:rPr>

</xml_diff>

<commit_message>
chat application integrated, but wscant import asgi, daphen just removed from the apps for a while, need do fix the bug
</commit_message>
<xml_diff>
--- a/api_doc/API Specification Doc - user.docx
+++ b/api_doc/API Specification Doc - user.docx
@@ -1519,13 +1519,7 @@
               <w:rPr>
                 <w:rFonts w:eastAsia="Consolas" w:cs="Consolas" w:ascii="Consolas" w:hAnsi="Consolas"/>
               </w:rPr>
-              <w:t>f</w:t>
-            </w:r>
-            <w:r>
-              <w:rPr>
-                <w:rFonts w:eastAsia="Consolas" w:cs="Consolas" w:ascii="Consolas" w:hAnsi="Consolas"/>
-              </w:rPr>
-              <w:t>irst_name</w:t>
+              <w:t>first_name</w:t>
             </w:r>
           </w:p>
         </w:tc>
@@ -1613,13 +1607,7 @@
               <w:rPr>
                 <w:rFonts w:eastAsia="Consolas" w:cs="Consolas" w:ascii="Consolas" w:hAnsi="Consolas"/>
               </w:rPr>
-              <w:t>l</w:t>
-            </w:r>
-            <w:r>
-              <w:rPr>
-                <w:rFonts w:eastAsia="Consolas" w:cs="Consolas" w:ascii="Consolas" w:hAnsi="Consolas"/>
-              </w:rPr>
-              <w:t>ast_name</w:t>
+              <w:t>last_name</w:t>
             </w:r>
           </w:p>
         </w:tc>
@@ -13333,7 +13321,10 @@
               </w:rPr>
             </w:pPr>
             <w:r>
-              <w:rPr/>
+              <w:rPr>
+                <w:rFonts w:eastAsia="Consolas" w:cs="Consolas" w:ascii="Consolas" w:hAnsi="Consolas"/>
+                <w:color w:val="7F6000"/>
+              </w:rPr>
             </w:r>
           </w:p>
         </w:tc>
@@ -17214,8 +17205,8 @@
         </w:tblCellMar>
       </w:tblPr>
       <w:tblGrid>
-        <w:gridCol w:w="2879"/>
-        <w:gridCol w:w="3014"/>
+        <w:gridCol w:w="2878"/>
+        <w:gridCol w:w="3015"/>
         <w:gridCol w:w="2612"/>
       </w:tblGrid>
       <w:tr>
@@ -17224,7 +17215,7 @@
         </w:trPr>
         <w:tc>
           <w:tcPr>
-            <w:tcW w:w="2879" w:type="dxa"/>
+            <w:tcW w:w="2878" w:type="dxa"/>
             <w:tcBorders>
               <w:top w:val="single" w:sz="8" w:space="0" w:color="000000"/>
               <w:left w:val="single" w:sz="8" w:space="0" w:color="000000"/>
@@ -17256,7 +17247,7 @@
         </w:tc>
         <w:tc>
           <w:tcPr>
-            <w:tcW w:w="3014" w:type="dxa"/>
+            <w:tcW w:w="3015" w:type="dxa"/>
             <w:tcBorders>
               <w:top w:val="single" w:sz="8" w:space="0" w:color="000000"/>
               <w:left w:val="single" w:sz="8" w:space="0" w:color="000000"/>
@@ -17325,7 +17316,7 @@
         </w:trPr>
         <w:tc>
           <w:tcPr>
-            <w:tcW w:w="2879" w:type="dxa"/>
+            <w:tcW w:w="2878" w:type="dxa"/>
             <w:tcBorders>
               <w:top w:val="single" w:sz="8" w:space="0" w:color="000000"/>
               <w:left w:val="single" w:sz="8" w:space="0" w:color="000000"/>
@@ -17353,7 +17344,7 @@
         </w:tc>
         <w:tc>
           <w:tcPr>
-            <w:tcW w:w="3014" w:type="dxa"/>
+            <w:tcW w:w="3015" w:type="dxa"/>
             <w:tcBorders>
               <w:top w:val="single" w:sz="8" w:space="0" w:color="000000"/>
               <w:left w:val="single" w:sz="8" w:space="0" w:color="000000"/>
@@ -17415,7 +17406,7 @@
         </w:trPr>
         <w:tc>
           <w:tcPr>
-            <w:tcW w:w="2879" w:type="dxa"/>
+            <w:tcW w:w="2878" w:type="dxa"/>
             <w:tcBorders>
               <w:left w:val="single" w:sz="8" w:space="0" w:color="000000"/>
               <w:bottom w:val="single" w:sz="8" w:space="0" w:color="000000"/>
@@ -17442,7 +17433,7 @@
         </w:tc>
         <w:tc>
           <w:tcPr>
-            <w:tcW w:w="3014" w:type="dxa"/>
+            <w:tcW w:w="3015" w:type="dxa"/>
             <w:tcBorders>
               <w:left w:val="single" w:sz="8" w:space="0" w:color="000000"/>
               <w:bottom w:val="single" w:sz="8" w:space="0" w:color="000000"/>
@@ -17502,7 +17493,7 @@
         </w:trPr>
         <w:tc>
           <w:tcPr>
-            <w:tcW w:w="2879" w:type="dxa"/>
+            <w:tcW w:w="2878" w:type="dxa"/>
             <w:tcBorders>
               <w:left w:val="single" w:sz="8" w:space="0" w:color="000000"/>
               <w:bottom w:val="single" w:sz="8" w:space="0" w:color="000000"/>
@@ -17529,7 +17520,7 @@
         </w:tc>
         <w:tc>
           <w:tcPr>
-            <w:tcW w:w="3014" w:type="dxa"/>
+            <w:tcW w:w="3015" w:type="dxa"/>
             <w:tcBorders>
               <w:left w:val="single" w:sz="8" w:space="0" w:color="000000"/>
               <w:bottom w:val="single" w:sz="8" w:space="0" w:color="000000"/>
@@ -17982,7 +17973,7 @@
     <w:pPr>
       <w:widowControl/>
       <w:suppressAutoHyphens w:val="true"/>
-      <w:overflowPunct w:val="true"/>
+      <w:overflowPunct w:val="false"/>
       <w:bidi w:val="0"/>
       <w:spacing w:lineRule="auto" w:line="276" w:before="0" w:after="0"/>
       <w:jc w:val="left"/>
@@ -18163,7 +18154,7 @@
     <w:pPr>
       <w:widowControl/>
       <w:suppressAutoHyphens w:val="true"/>
-      <w:overflowPunct w:val="true"/>
+      <w:overflowPunct w:val="false"/>
       <w:bidi w:val="0"/>
       <w:spacing w:lineRule="auto" w:line="276" w:before="0" w:after="0"/>
       <w:jc w:val="left"/>

</xml_diff>